<commit_message>
roc di landasan teoiri
</commit_message>
<xml_diff>
--- a/Lembar Konsultasi Bu Linda 13-11-2025 .docx
+++ b/Lembar Konsultasi Bu Linda 13-11-2025 .docx
@@ -710,13 +710,25 @@
               <w:rPr>
                 <w:rFonts w:ascii="Times New Roman"/>
               </w:rPr>
-              <w:t>Perbaiki di latar belakang tepatnya persamaan dan perbedaan dari skripsi yang akan digunakan</w:t>
-            </w:r>
-          </w:p>
-          <w:p>
-            <w:pPr>
-              <w:pStyle w:val="TableParagraph"/>
-              <w:ind w:left="720"/>
+              <w:t xml:space="preserve">Perbaiki di latar belakang tepatnya persamaan dan perbedaan dari </w:t>
+            </w:r>
+            <w:r>
+              <w:rPr>
+                <w:rFonts w:ascii="Times New Roman"/>
+              </w:rPr>
+              <w:t>penelitian</w:t>
+            </w:r>
+            <w:r>
+              <w:rPr>
+                <w:rFonts w:ascii="Times New Roman"/>
+              </w:rPr>
+              <w:t xml:space="preserve"> yang akan digunakan</w:t>
+            </w:r>
+          </w:p>
+          <w:p>
+            <w:pPr>
+              <w:pStyle w:val="TableParagraph"/>
+              <w:ind w:left="467"/>
               <w:rPr>
                 <w:rFonts w:ascii="Times New Roman"/>
               </w:rPr>
@@ -737,13 +749,21 @@
               <w:rPr>
                 <w:rFonts w:ascii="Times New Roman"/>
               </w:rPr>
-              <w:t xml:space="preserve">Di bagian Lampiran ada tabel sama gambar, isi tabel kasi 1 jaraknya sedangkan di gambar di berikan keterangan </w:t>
-            </w:r>
-          </w:p>
-          <w:p>
-            <w:pPr>
-              <w:pStyle w:val="TableParagraph"/>
-              <w:ind w:left="360"/>
+              <w:t xml:space="preserve">Mencari tahu bagaimana cara menetapkan bobot dari </w:t>
+            </w:r>
+            <w:r>
+              <w:rPr>
+                <w:rFonts w:ascii="Times New Roman"/>
+                <w:i/>
+                <w:iCs/>
+              </w:rPr>
+              <w:t>SAW</w:t>
+            </w:r>
+          </w:p>
+          <w:p>
+            <w:pPr>
+              <w:pStyle w:val="TableParagraph"/>
+              <w:ind w:left="720"/>
               <w:rPr>
                 <w:rFonts w:ascii="Times New Roman"/>
               </w:rPr>
@@ -764,27 +784,40 @@
               <w:rPr>
                 <w:rFonts w:ascii="Times New Roman"/>
               </w:rPr>
+              <w:t xml:space="preserve">Di bagian Lampiran ada tabel sama gambar, isi tabel kasi 1 jaraknya sedangkan di gambar di berikan keterangan </w:t>
+            </w:r>
+          </w:p>
+          <w:p>
+            <w:pPr>
+              <w:pStyle w:val="TableParagraph"/>
+              <w:ind w:left="360"/>
+              <w:rPr>
+                <w:rFonts w:ascii="Times New Roman"/>
+              </w:rPr>
+            </w:pPr>
+          </w:p>
+          <w:p>
+            <w:pPr>
+              <w:pStyle w:val="TableParagraph"/>
+              <w:numPr>
+                <w:ilvl w:val="0"/>
+                <w:numId w:val="2"/>
+              </w:numPr>
+              <w:rPr>
+                <w:rFonts w:ascii="Times New Roman"/>
+              </w:rPr>
+            </w:pPr>
+            <w:r>
+              <w:rPr>
+                <w:rFonts w:ascii="Times New Roman"/>
+              </w:rPr>
               <w:t>Di 3.3 sama</w:t>
             </w:r>
             <w:r>
               <w:rPr>
                 <w:rFonts w:ascii="Times New Roman"/>
               </w:rPr>
-              <w:t xml:space="preserve"> 3.4 dengan 3.5 yang berkaitan dengan mahasiswa </w:t>
-            </w:r>
-            <w:proofErr w:type="spellStart"/>
-            <w:r>
-              <w:rPr>
-                <w:rFonts w:ascii="Times New Roman"/>
-              </w:rPr>
-              <w:t>undipa</w:t>
-            </w:r>
-            <w:proofErr w:type="spellEnd"/>
-            <w:r>
-              <w:rPr>
-                <w:rFonts w:ascii="Times New Roman"/>
-              </w:rPr>
-              <w:t xml:space="preserve"> dihilangkan karena penentuan bobot akan digunakan menurut para pakar yang tentunya dari buku</w:t>
+              <w:t xml:space="preserve"> 3.4 dengan 3.5 yang berkaitan dengan mahasiswa undipa dihilangkan karena penentuan bobot akan digunakan menurut para pakar yang tentunya dari buku</w:t>
             </w:r>
           </w:p>
         </w:tc>

</xml_diff>